<commit_message>
Change the downloadable files target
</commit_message>
<xml_diff>
--- a/src/assets/files/mcv.docx
+++ b/src/assets/files/mcv.docx
@@ -287,7 +287,10 @@
         <w:rPr>
           <w:rFonts w:hint="cs"/>
         </w:rPr>
-        <w:t>Provided Technical support and many other services</w:t>
+        <w:t xml:space="preserve">Provided Technical support and </w:t>
+      </w:r>
+      <w:r>
+        <w:t>worked in preparing Visas Files</w:t>
       </w:r>
     </w:p>
     <w:p>
@@ -418,6 +421,9 @@
         </w:rPr>
         <w:t>degree (scientific)</w:t>
       </w:r>
+      <w:r>
+        <w:t xml:space="preserve"> 92.38%</w:t>
+      </w:r>
     </w:p>
     <w:p>
       <w:pPr>
@@ -441,23 +447,8 @@
       </w:hyperlink>
     </w:p>
     <w:p>
-      <w:pPr>
-        <w:pStyle w:val="ListParagraph"/>
-        <w:numPr>
-          <w:ilvl w:val="0"/>
-          <w:numId w:val="10"/>
-        </w:numPr>
-      </w:pPr>
       <w:r>
-        <w:t xml:space="preserve">My Portfolio Built </w:t>
-      </w:r>
-      <w:proofErr w:type="gramStart"/>
-      <w:r>
-        <w:t>With</w:t>
-      </w:r>
-      <w:proofErr w:type="gramEnd"/>
-      <w:r>
-        <w:t xml:space="preserve"> React JS</w:t>
+        <w:t>Some of them:</w:t>
       </w:r>
     </w:p>
     <w:p>
@@ -469,13 +460,37 @@
         </w:numPr>
       </w:pPr>
       <w:r>
-        <w:t xml:space="preserve">List Race Template Built With HTML, CSS, </w:t>
+        <w:t xml:space="preserve">My Portfolio Built </w:t>
       </w:r>
-      <w:proofErr w:type="spellStart"/>
       <w:r>
-        <w:t>javaScript</w:t>
+        <w:t>w</w:t>
       </w:r>
-      <w:proofErr w:type="spellEnd"/>
+      <w:r>
+        <w:t>ith React JS</w:t>
+      </w:r>
+      <w:r>
+        <w:t xml:space="preserve"> and styled with CSS</w:t>
+      </w:r>
+    </w:p>
+    <w:p>
+      <w:pPr>
+        <w:pStyle w:val="ListParagraph"/>
+        <w:numPr>
+          <w:ilvl w:val="0"/>
+          <w:numId w:val="10"/>
+        </w:numPr>
+      </w:pPr>
+      <w:r>
+        <w:t xml:space="preserve">To Do List App Built </w:t>
+      </w:r>
+      <w:proofErr w:type="gramStart"/>
+      <w:r>
+        <w:t>With</w:t>
+      </w:r>
+      <w:proofErr w:type="gramEnd"/>
+      <w:r>
+        <w:t xml:space="preserve"> React JS and styled with CSS</w:t>
+      </w:r>
     </w:p>
     <w:p>
       <w:pPr>
@@ -490,6 +505,69 @@
           <w:lang w:bidi="ar-LY"/>
         </w:rPr>
         <w:t>National Parks Built With HTML, CSS, JavaScript, Bootstrap and jQuery</w:t>
+      </w:r>
+    </w:p>
+    <w:p>
+      <w:pPr>
+        <w:pStyle w:val="ListParagraph"/>
+        <w:numPr>
+          <w:ilvl w:val="0"/>
+          <w:numId w:val="10"/>
+        </w:numPr>
+      </w:pPr>
+      <w:r>
+        <w:t xml:space="preserve">List Race Template Built With HTML, CSS, </w:t>
+      </w:r>
+      <w:r>
+        <w:t>J</w:t>
+      </w:r>
+      <w:r>
+        <w:t>avaScript</w:t>
+      </w:r>
+    </w:p>
+    <w:p>
+      <w:pPr>
+        <w:pStyle w:val="ListParagraph"/>
+        <w:numPr>
+          <w:ilvl w:val="0"/>
+          <w:numId w:val="10"/>
+        </w:numPr>
+      </w:pPr>
+      <w:r>
+        <w:t>Mas Engineering Consultancy Services Website With HTML, CSS, JavaScript and jQuery</w:t>
+      </w:r>
+    </w:p>
+    <w:p>
+      <w:pPr>
+        <w:pStyle w:val="ListParagraph"/>
+        <w:numPr>
+          <w:ilvl w:val="0"/>
+          <w:numId w:val="10"/>
+        </w:numPr>
+      </w:pPr>
+      <w:r>
+        <w:t xml:space="preserve">Bondi Design </w:t>
+      </w:r>
+      <w:proofErr w:type="gramStart"/>
+      <w:r>
+        <w:t>With</w:t>
+      </w:r>
+      <w:proofErr w:type="gramEnd"/>
+      <w:r>
+        <w:t xml:space="preserve"> Bootstrap, HTML And CSS</w:t>
+      </w:r>
+    </w:p>
+    <w:p>
+      <w:r>
+        <w:t>and more ….</w:t>
+      </w:r>
+    </w:p>
+    <w:p>
+      <w:pPr>
+        <w:pStyle w:val="Heading2"/>
+      </w:pPr>
+      <w:r>
+        <w:t>Hobbies</w:t>
       </w:r>
     </w:p>
     <w:p>
@@ -1464,7 +1542,6 @@
   <w:style w:type="character" w:default="1" w:styleId="DefaultParagraphFont">
     <w:name w:val="Default Paragraph Font"/>
     <w:uiPriority w:val="1"/>
-    <w:semiHidden/>
     <w:unhideWhenUsed/>
   </w:style>
   <w:style w:type="table" w:default="1" w:styleId="TableNormal">

</xml_diff>